<commit_message>
Enhance panel management and styling: add resize handling for active panels, improve CSS variables for theming, and update button and panel styles for better UI consistency.
</commit_message>
<xml_diff>
--- a/20251110_Aufgabe_FrontendDevelopment.docx
+++ b/20251110_Aufgabe_FrontendDevelopment.docx
@@ -483,7 +483,13 @@
                               <w:spacing w:line="240" w:lineRule="auto"/>
                             </w:pPr>
                             <w:r>
-                              <w:t>Ein ernster und zielorientierter Mensch, dennoch mit leidenschaftlichem Humor!</w:t>
+                              <w:t>Ein ernster und zielorientierter Mensch</w:t>
+                            </w:r>
+                            <w:r>
+                              <w:t xml:space="preserve"> </w:t>
+                            </w:r>
+                            <w:r>
+                              <w:t>mit leidenschaftlichem Humor!</w:t>
                             </w:r>
                           </w:p>
                         </w:txbxContent>
@@ -587,7 +593,13 @@
                         <w:spacing w:line="240" w:lineRule="auto"/>
                       </w:pPr>
                       <w:r>
-                        <w:t>Ein ernster und zielorientierter Mensch, dennoch mit leidenschaftlichem Humor!</w:t>
+                        <w:t>Ein ernster und zielorientierter Mensch</w:t>
+                      </w:r>
+                      <w:r>
+                        <w:t xml:space="preserve"> </w:t>
+                      </w:r>
+                      <w:r>
+                        <w:t>mit leidenschaftlichem Humor!</w:t>
                       </w:r>
                     </w:p>
                   </w:txbxContent>
@@ -1396,7 +1408,23 @@
                                 <w:sz w:val="22"/>
                                 <w:szCs w:val="22"/>
                               </w:rPr>
-                              <w:t>Auszubildende zum Fachinformatiker - Anwendungsentwicklung</w:t>
+                              <w:t>Auszubildende</w:t>
+                            </w:r>
+                            <w:r>
+                              <w:rPr>
+                                <w:color w:val="000000" w:themeColor="text1"/>
+                                <w:sz w:val="22"/>
+                                <w:szCs w:val="22"/>
+                              </w:rPr>
+                              <w:t>r</w:t>
+                            </w:r>
+                            <w:r>
+                              <w:rPr>
+                                <w:color w:val="000000" w:themeColor="text1"/>
+                                <w:sz w:val="22"/>
+                                <w:szCs w:val="22"/>
+                              </w:rPr>
+                              <w:t xml:space="preserve"> zum Fachinformatiker - Anwendungsentwicklung</w:t>
                             </w:r>
                           </w:p>
                         </w:txbxContent>
@@ -1459,7 +1487,23 @@
                           <w:sz w:val="22"/>
                           <w:szCs w:val="22"/>
                         </w:rPr>
-                        <w:t>Auszubildende zum Fachinformatiker - Anwendungsentwicklung</w:t>
+                        <w:t>Auszubildende</w:t>
+                      </w:r>
+                      <w:r>
+                        <w:rPr>
+                          <w:color w:val="000000" w:themeColor="text1"/>
+                          <w:sz w:val="22"/>
+                          <w:szCs w:val="22"/>
+                        </w:rPr>
+                        <w:t>r</w:t>
+                      </w:r>
+                      <w:r>
+                        <w:rPr>
+                          <w:color w:val="000000" w:themeColor="text1"/>
+                          <w:sz w:val="22"/>
+                          <w:szCs w:val="22"/>
+                        </w:rPr>
+                        <w:t xml:space="preserve"> zum Fachinformatiker - Anwendungsentwicklung</w:t>
                       </w:r>
                     </w:p>
                   </w:txbxContent>
@@ -3668,6 +3712,7 @@
   <w:style w:type="character" w:default="1" w:styleId="DefaultParagraphFont">
     <w:name w:val="Default Paragraph Font"/>
     <w:uiPriority w:val="1"/>
+    <w:semiHidden/>
     <w:unhideWhenUsed/>
   </w:style>
   <w:style w:type="table" w:default="1" w:styleId="TableNormal">
@@ -5964,6 +6009,12 @@
 </file>
 
 <file path=customXml/item1.xml><?xml version="1.0" encoding="utf-8"?>
+<p:properties xmlns:p="http://schemas.microsoft.com/office/2006/metadata/properties" xmlns:xsi="http://www.w3.org/2001/XMLSchema-instance" xmlns:pc="http://schemas.microsoft.com/office/infopath/2007/PartnerControls">
+  <documentManagement/>
+</p:properties>
+</file>
+
+<file path=customXml/item2.xml><?xml version="1.0" encoding="utf-8"?>
 <?mso-contentType ?>
 <FormTemplates xmlns="http://schemas.microsoft.com/sharepoint/v3/contenttype/forms">
   <Display>DocumentLibraryForm</Display>
@@ -5972,17 +6023,7 @@
 </FormTemplates>
 </file>
 
-<file path=customXml/item2.xml><?xml version="1.0" encoding="utf-8"?>
-<p:properties xmlns:p="http://schemas.microsoft.com/office/2006/metadata/properties" xmlns:xsi="http://www.w3.org/2001/XMLSchema-instance" xmlns:pc="http://schemas.microsoft.com/office/infopath/2007/PartnerControls">
-  <documentManagement/>
-</p:properties>
-</file>
-
 <file path=customXml/item3.xml><?xml version="1.0" encoding="utf-8"?>
-<b:Sources xmlns:b="http://schemas.openxmlformats.org/officeDocument/2006/bibliography" xmlns="http://schemas.openxmlformats.org/officeDocument/2006/bibliography" SelectedStyle="/APASixthEditionOfficeOnline.xsl" StyleName="APA" Version="6"/>
-</file>
-
-<file path=customXml/item4.xml><?xml version="1.0" encoding="utf-8"?>
 <ct:contentTypeSchema xmlns:ct="http://schemas.microsoft.com/office/2006/metadata/contentType" xmlns:ma="http://schemas.microsoft.com/office/2006/metadata/properties/metaAttributes" ct:_="" ma:_="" ma:contentTypeName="Document" ma:contentTypeID="0x010100159DFAA0FD7F8A4EA09F21C521A2B2B9" ma:contentTypeVersion="4" ma:contentTypeDescription="Create a new document." ma:contentTypeScope="" ma:versionID="dd2d991ae31d83b19316f0910f163dba">
   <xsd:schema xmlns:xsd="http://www.w3.org/2001/XMLSchema" xmlns:xs="http://www.w3.org/2001/XMLSchema" xmlns:p="http://schemas.microsoft.com/office/2006/metadata/properties" xmlns:ns3="a95c3d4e-1300-4341-b9e6-ee45dec8fc22" targetNamespace="http://schemas.microsoft.com/office/2006/metadata/properties" ma:root="true" ma:fieldsID="0fed9a3d996edff79a7c4cda87591cd9" ns3:_="">
     <xsd:import namespace="a95c3d4e-1300-4341-b9e6-ee45dec8fc22"/>
@@ -6126,15 +6167,11 @@
 </ct:contentTypeSchema>
 </file>
 
-<file path=customXml/itemProps1.xml><?xml version="1.0" encoding="utf-8"?>
-<ds:datastoreItem xmlns:ds="http://schemas.openxmlformats.org/officeDocument/2006/customXml" ds:itemID="{E96F0B6F-AA72-432F-BC7B-8287AEF50EC1}">
-  <ds:schemaRefs>
-    <ds:schemaRef ds:uri="http://schemas.microsoft.com/sharepoint/v3/contenttype/forms"/>
-  </ds:schemaRefs>
-</ds:datastoreItem>
+<file path=customXml/item4.xml><?xml version="1.0" encoding="utf-8"?>
+<b:Sources xmlns:b="http://schemas.openxmlformats.org/officeDocument/2006/bibliography" xmlns="http://schemas.openxmlformats.org/officeDocument/2006/bibliography" SelectedStyle="/APASixthEditionOfficeOnline.xsl" StyleName="APA" Version="6"/>
 </file>
 
-<file path=customXml/itemProps2.xml><?xml version="1.0" encoding="utf-8"?>
+<file path=customXml/itemProps1.xml><?xml version="1.0" encoding="utf-8"?>
 <ds:datastoreItem xmlns:ds="http://schemas.openxmlformats.org/officeDocument/2006/customXml" ds:itemID="{AC22E44F-32A4-4D41-82F0-BB59D540328A}">
   <ds:schemaRefs>
     <ds:schemaRef ds:uri="http://schemas.microsoft.com/office/2006/metadata/properties"/>
@@ -6143,15 +6180,15 @@
 </ds:datastoreItem>
 </file>
 
-<file path=customXml/itemProps3.xml><?xml version="1.0" encoding="utf-8"?>
-<ds:datastoreItem xmlns:ds="http://schemas.openxmlformats.org/officeDocument/2006/customXml" ds:itemID="{6D7800F3-7E5D-2748-A6CB-103E0405D9A8}">
+<file path=customXml/itemProps2.xml><?xml version="1.0" encoding="utf-8"?>
+<ds:datastoreItem xmlns:ds="http://schemas.openxmlformats.org/officeDocument/2006/customXml" ds:itemID="{E96F0B6F-AA72-432F-BC7B-8287AEF50EC1}">
   <ds:schemaRefs>
-    <ds:schemaRef ds:uri="http://schemas.openxmlformats.org/officeDocument/2006/bibliography"/>
+    <ds:schemaRef ds:uri="http://schemas.microsoft.com/sharepoint/v3/contenttype/forms"/>
   </ds:schemaRefs>
 </ds:datastoreItem>
 </file>
 
-<file path=customXml/itemProps4.xml><?xml version="1.0" encoding="utf-8"?>
+<file path=customXml/itemProps3.xml><?xml version="1.0" encoding="utf-8"?>
 <ds:datastoreItem xmlns:ds="http://schemas.openxmlformats.org/officeDocument/2006/customXml" ds:itemID="{06CF8B87-403E-47B9-9E1D-00D3F59A8614}">
   <ds:schemaRefs>
     <ds:schemaRef ds:uri="http://schemas.microsoft.com/office/2006/metadata/contentType"/>
@@ -6167,4 +6204,12 @@
     <ds:schemaRef ds:uri="http://schemas.microsoft.com/internal/obd"/>
   </ds:schemaRefs>
 </ds:datastoreItem>
+</file>
+
+<file path=customXml/itemProps4.xml><?xml version="1.0" encoding="utf-8"?>
+<ds:datastoreItem xmlns:ds="http://schemas.openxmlformats.org/officeDocument/2006/customXml" ds:itemID="{6D7800F3-7E5D-2748-A6CB-103E0405D9A8}">
+  <ds:schemaRefs>
+    <ds:schemaRef ds:uri="http://schemas.openxmlformats.org/officeDocument/2006/bibliography"/>
+  </ds:schemaRefs>
+</ds:datastoreItem>
 </file>
</xml_diff>